<commit_message>
Paper figures revise done. I'm reviewing paper.
</commit_message>
<xml_diff>
--- a/A Universal UVM Based DFT Environment - Rui Huang.docx
+++ b/A Universal UVM Based DFT Environment - Rui Huang.docx
@@ -294,7 +294,31 @@
         <w:t>-</w:t>
       </w:r>
       <w:r>
-        <w:t xml:space="preserve">The DFT design </w:t>
+        <w:t xml:space="preserve">The DFT </w:t>
+      </w:r>
+      <w:ins w:id="0" w:author="Huang Rui" w:date="2016-01-05T16:36:00Z">
+        <w:r>
+          <w:t xml:space="preserve">(Design </w:t>
+        </w:r>
+        <w:proofErr w:type="gramStart"/>
+        <w:r>
+          <w:t>For</w:t>
+        </w:r>
+        <w:proofErr w:type="gramEnd"/>
+        <w:r>
+          <w:t xml:space="preserve"> </w:t>
+        </w:r>
+        <w:proofErr w:type="spellStart"/>
+        <w:r>
+          <w:t>Testabiligy</w:t>
+        </w:r>
+        <w:proofErr w:type="spellEnd"/>
+        <w:r>
+          <w:t xml:space="preserve">) </w:t>
+        </w:r>
+      </w:ins>
+      <w:r>
+        <w:t xml:space="preserve">design </w:t>
       </w:r>
       <w:r>
         <w:t>has become</w:t>
@@ -327,7 +351,24 @@
         <w:rPr>
           <w:lang w:val="en-GB"/>
         </w:rPr>
-        <w:t xml:space="preserve"> SoC.</w:t>
+        <w:t xml:space="preserve"> SoC</w:t>
+      </w:r>
+      <w:ins w:id="1" w:author="Huang Rui" w:date="2016-01-05T16:37:00Z">
+        <w:r>
+          <w:rPr>
+            <w:lang w:val="en-GB"/>
+          </w:rPr>
+          <w:t xml:space="preserve"> </w:t>
+        </w:r>
+        <w:r>
+          <w:t>(System on Chip)</w:t>
+        </w:r>
+      </w:ins>
+      <w:r>
+        <w:rPr>
+          <w:lang w:val="en-GB"/>
+        </w:rPr>
+        <w:t>.</w:t>
       </w:r>
       <w:r>
         <w:rPr>
@@ -345,11 +386,38 @@
         <w:t xml:space="preserve">how to </w:t>
       </w:r>
       <w:r>
-        <w:t>supply test patterns to ATE test</w:t>
-      </w:r>
-      <w:r>
-        <w:t xml:space="preserve"> with high coverage </w:t>
-      </w:r>
+        <w:t>supply test patterns</w:t>
+      </w:r>
+      <w:ins w:id="2" w:author="Huang Rui" w:date="2016-01-05T16:29:00Z">
+        <w:r>
+          <w:t xml:space="preserve"> </w:t>
+        </w:r>
+        <w:r>
+          <w:t>with high coverage</w:t>
+        </w:r>
+      </w:ins>
+      <w:r>
+        <w:t xml:space="preserve"> to ATE </w:t>
+      </w:r>
+      <w:ins w:id="3" w:author="Huang Rui" w:date="2016-01-05T16:37:00Z">
+        <w:r>
+          <w:t>(Automatic Test Equipment)</w:t>
+        </w:r>
+        <w:r>
+          <w:t xml:space="preserve"> </w:t>
+        </w:r>
+      </w:ins>
+      <w:r>
+        <w:t>test</w:t>
+      </w:r>
+      <w:r>
+        <w:t xml:space="preserve"> </w:t>
+      </w:r>
+      <w:del w:id="4" w:author="Huang Rui" w:date="2016-01-05T16:29:00Z">
+        <w:r>
+          <w:delText xml:space="preserve">with high coverage </w:delText>
+        </w:r>
+      </w:del>
       <w:r>
         <w:t>are</w:t>
       </w:r>
@@ -372,7 +440,18 @@
         <w:t xml:space="preserve"> the</w:t>
       </w:r>
       <w:r>
-        <w:t xml:space="preserve"> UVM era, DFT verification need</w:t>
+        <w:t xml:space="preserve"> UVM</w:t>
+      </w:r>
+      <w:ins w:id="5" w:author="Huang Rui" w:date="2016-01-05T16:47:00Z">
+        <w:r>
+          <w:t xml:space="preserve"> </w:t>
+        </w:r>
+        <w:r>
+          <w:t>(Universal Verification Methodology)</w:t>
+        </w:r>
+      </w:ins>
+      <w:r>
+        <w:t xml:space="preserve"> era, DFT verification need</w:t>
       </w:r>
       <w:r>
         <w:t>s</w:t>
@@ -459,7 +538,45 @@
         <w:t xml:space="preserve">equivalent </w:t>
       </w:r>
       <w:r>
-        <w:t>STIL test patterns for ATE test during SoC simulation.</w:t>
+        <w:t xml:space="preserve">STIL </w:t>
+      </w:r>
+      <w:ins w:id="6" w:author="Huang Rui" w:date="2016-01-05T16:39:00Z">
+        <w:r>
+          <w:t>(</w:t>
+        </w:r>
+        <w:r>
+          <w:rPr>
+            <w:rFonts w:ascii="TimesNewRomanPSMT" w:hAnsi="TimesNewRomanPSMT"/>
+            <w:szCs w:val="20"/>
+          </w:rPr>
+          <w:t xml:space="preserve">Standard Test Interface </w:t>
+        </w:r>
+        <w:proofErr w:type="gramStart"/>
+        <w:r>
+          <w:rPr>
+            <w:rFonts w:ascii="TimesNewRomanPSMT" w:hAnsi="TimesNewRomanPSMT"/>
+            <w:szCs w:val="20"/>
+          </w:rPr>
+          <w:t xml:space="preserve">Language </w:t>
+        </w:r>
+        <w:r>
+          <w:rPr>
+            <w:rFonts w:ascii="TimesNewRomanPSMT" w:hAnsi="TimesNewRomanPSMT"/>
+            <w:szCs w:val="20"/>
+          </w:rPr>
+          <w:t>)</w:t>
+        </w:r>
+        <w:proofErr w:type="gramEnd"/>
+        <w:r>
+          <w:rPr>
+            <w:rFonts w:ascii="TimesNewRomanPSMT" w:hAnsi="TimesNewRomanPSMT"/>
+            <w:szCs w:val="20"/>
+          </w:rPr>
+          <w:t xml:space="preserve"> </w:t>
+        </w:r>
+      </w:ins>
+      <w:r>
+        <w:t>test patterns for ATE test during SoC simulation.</w:t>
       </w:r>
       <w:r>
         <w:rPr>
@@ -485,6 +602,11 @@
       <w:r>
         <w:t xml:space="preserve">DFT TDR </w:t>
       </w:r>
+      <w:ins w:id="7" w:author="Huang Rui" w:date="2016-01-05T16:40:00Z">
+        <w:r>
+          <w:t xml:space="preserve">(Test Data Register) </w:t>
+        </w:r>
+      </w:ins>
       <w:r>
         <w:t>at</w:t>
       </w:r>
@@ -693,7 +815,15 @@
         <w:t xml:space="preserve"> </w:t>
       </w:r>
       <w:r>
-        <w:t xml:space="preserve"> This method applies to other formats that ATEs need. </w:t>
+        <w:t xml:space="preserve"> This method applies to other formats that ATEs need</w:t>
+      </w:r>
+      <w:ins w:id="8" w:author="Huang Rui" w:date="2016-01-05T16:48:00Z">
+        <w:r>
+          <w:t xml:space="preserve"> as well</w:t>
+        </w:r>
+      </w:ins>
+      <w:r>
+        <w:t xml:space="preserve">. </w:t>
       </w:r>
     </w:p>
     <w:p>
@@ -810,7 +940,11 @@
         <w:t>will</w:t>
       </w:r>
       <w:r>
-        <w:t xml:space="preserve"> focus on </w:t>
+        <w:t xml:space="preserve"> </w:t>
+      </w:r>
+      <w:r>
+        <w:lastRenderedPageBreak/>
+        <w:t xml:space="preserve">focus on </w:t>
       </w:r>
       <w:r>
         <w:t>the method</w:t>
@@ -846,7 +980,6 @@
         <w:t xml:space="preserve"> how to </w:t>
       </w:r>
       <w:r>
-        <w:lastRenderedPageBreak/>
         <w:t xml:space="preserve">verify </w:t>
       </w:r>
       <w:r>
@@ -1000,14 +1133,14 @@
       <w:pPr>
         <w:pStyle w:val="Heading2"/>
       </w:pPr>
-      <w:bookmarkStart w:id="0" w:name="_Ref438364150"/>
+      <w:bookmarkStart w:id="9" w:name="_Ref438364150"/>
       <w:r>
         <w:t>Idea</w:t>
       </w:r>
       <w:r>
         <w:t xml:space="preserve"> Overview</w:t>
       </w:r>
-      <w:bookmarkEnd w:id="0"/>
+      <w:bookmarkEnd w:id="9"/>
     </w:p>
     <w:p>
       <w:r>
@@ -1105,6 +1238,11 @@
         <w:t>testbench</w:t>
       </w:r>
       <w:proofErr w:type="spellEnd"/>
+      <w:ins w:id="10" w:author="Huang Rui" w:date="2016-01-05T16:53:00Z">
+        <w:r>
+          <w:t xml:space="preserve"> (except for clock pads)</w:t>
+        </w:r>
+      </w:ins>
       <w:r>
         <w:t xml:space="preserve">, </w:t>
       </w:r>
@@ -1476,7 +1614,7 @@
           <w:numId w:val="10"/>
         </w:numPr>
       </w:pPr>
-      <w:bookmarkStart w:id="1" w:name="_Ref439403077"/>
+      <w:bookmarkStart w:id="11" w:name="_Ref439403077"/>
       <w:r>
         <w:t xml:space="preserve">Other pads. </w:t>
       </w:r>
@@ -1508,6 +1646,11 @@
       <w:r>
         <w:t>above</w:t>
       </w:r>
+      <w:ins w:id="12" w:author="Huang Rui" w:date="2016-01-05T16:55:00Z">
+        <w:r>
+          <w:t>-</w:t>
+        </w:r>
+      </w:ins>
       <w:r>
         <w:t xml:space="preserve">mentioned, the </w:t>
       </w:r>
@@ -1575,7 +1718,7 @@
       <w:r>
         <w:t xml:space="preserve"> more description.</w:t>
       </w:r>
-      <w:bookmarkEnd w:id="1"/>
+      <w:bookmarkEnd w:id="11"/>
     </w:p>
     <w:p>
       <w:pPr>
@@ -1759,10 +1902,10 @@
         </w:rPr>
         <w:lastRenderedPageBreak/>
         <w:drawing>
-          <wp:inline distT="0" distB="0" distL="0" distR="0" wp14:anchorId="730D8691" wp14:editId="692726AA">
+          <wp:inline distT="0" distB="0" distL="0" distR="0" wp14:anchorId="7F81B33F" wp14:editId="0E6F19CB">
             <wp:extent cx="5943600" cy="5490210"/>
             <wp:effectExtent l="0" t="0" r="0" b="0"/>
-            <wp:docPr id="10" name="Picture 10"/>
+            <wp:docPr id="41" name="Picture 41"/>
             <wp:cNvGraphicFramePr>
               <a:graphicFrameLocks xmlns:a="http://schemas.openxmlformats.org/drawingml/2006/main" noChangeAspect="1"/>
             </wp:cNvGraphicFramePr>
@@ -1770,7 +1913,7 @@
               <a:graphicData uri="http://schemas.openxmlformats.org/drawingml/2006/picture">
                 <pic:pic xmlns:pic="http://schemas.openxmlformats.org/drawingml/2006/picture">
                   <pic:nvPicPr>
-                    <pic:cNvPr id="10" name="figure1_dft_env.gif"/>
+                    <pic:cNvPr id="41" name="figure1_dft_env.gif"/>
                     <pic:cNvPicPr/>
                   </pic:nvPicPr>
                   <pic:blipFill>
@@ -1805,8 +1948,8 @@
       <w:pPr>
         <w:pStyle w:val="Caption"/>
       </w:pPr>
-      <w:bookmarkStart w:id="2" w:name="_Ref438467003"/>
-      <w:bookmarkStart w:id="3" w:name="_Ref438467070"/>
+      <w:bookmarkStart w:id="13" w:name="_Ref438467003"/>
+      <w:bookmarkStart w:id="14" w:name="_Ref438467070"/>
       <w:r>
         <w:t xml:space="preserve">Figure </w:t>
       </w:r>
@@ -1828,7 +1971,7 @@
       <w:r>
         <w:fldChar w:fldCharType="end"/>
       </w:r>
-      <w:bookmarkEnd w:id="2"/>
+      <w:bookmarkEnd w:id="13"/>
       <w:r>
         <w:rPr>
           <w:rFonts w:hint="eastAsia"/>
@@ -1838,7 +1981,7 @@
       <w:r>
         <w:t xml:space="preserve"> </w:t>
       </w:r>
-      <w:bookmarkStart w:id="4" w:name="_Ref438467017"/>
+      <w:bookmarkStart w:id="15" w:name="_Ref438467017"/>
       <w:r>
         <w:t>UVM</w:t>
       </w:r>
@@ -1857,8 +2000,8 @@
         </w:rPr>
         <w:t>.</w:t>
       </w:r>
-      <w:bookmarkEnd w:id="3"/>
-      <w:bookmarkEnd w:id="4"/>
+      <w:bookmarkEnd w:id="14"/>
+      <w:bookmarkEnd w:id="15"/>
     </w:p>
     <w:p>
       <w:pPr>
@@ -2503,7 +2646,7 @@
           <w:lang w:eastAsia="zh-CN"/>
         </w:rPr>
       </w:pPr>
-      <w:bookmarkStart w:id="5" w:name="_Ref438466364"/>
+      <w:bookmarkStart w:id="16" w:name="_Ref438466364"/>
       <w:r>
         <w:t xml:space="preserve">Table </w:t>
       </w:r>
@@ -2525,7 +2668,7 @@
       <w:r>
         <w:fldChar w:fldCharType="end"/>
       </w:r>
-      <w:bookmarkEnd w:id="5"/>
+      <w:bookmarkEnd w:id="16"/>
     </w:p>
     <w:p>
       <w:pPr>
@@ -3151,7 +3294,6 @@
           <w:noProof/>
           <w:sz w:val="20"/>
           <w:szCs w:val="20"/>
-          <w:lang w:val="en-GB"/>
         </w:rPr>
       </w:pPr>
       <w:r>
@@ -3162,10 +3304,10 @@
           <w:lang w:eastAsia="en-US"/>
         </w:rPr>
         <w:drawing>
-          <wp:inline distT="0" distB="0" distL="0" distR="0" wp14:anchorId="260DDF46" wp14:editId="7D3B4D61">
-            <wp:extent cx="5798185" cy="4124960"/>
-            <wp:effectExtent l="0" t="0" r="0" b="0"/>
-            <wp:docPr id="13" name="Picture 11"/>
+          <wp:inline distT="0" distB="0" distL="0" distR="0" wp14:anchorId="32B32945" wp14:editId="41DC0A41">
+            <wp:extent cx="5943600" cy="4491355"/>
+            <wp:effectExtent l="0" t="0" r="0" b="4445"/>
+            <wp:docPr id="12" name="Picture 12"/>
             <wp:cNvGraphicFramePr>
               <a:graphicFrameLocks xmlns:a="http://schemas.openxmlformats.org/drawingml/2006/main" noChangeAspect="1"/>
             </wp:cNvGraphicFramePr>
@@ -3173,10 +3315,8 @@
               <a:graphicData uri="http://schemas.openxmlformats.org/drawingml/2006/picture">
                 <pic:pic xmlns:pic="http://schemas.openxmlformats.org/drawingml/2006/picture">
                   <pic:nvPicPr>
-                    <pic:cNvPr id="0" name="Picture 11"/>
-                    <pic:cNvPicPr>
-                      <a:picLocks noChangeAspect="1" noChangeArrowheads="1"/>
-                    </pic:cNvPicPr>
+                    <pic:cNvPr id="12" name="figure2_jtag_agent.gif"/>
+                    <pic:cNvPicPr/>
                   </pic:nvPicPr>
                   <pic:blipFill>
                     <a:blip r:embed="rId11" cstate="print">
@@ -3186,23 +3326,18 @@
                         </a:ext>
                       </a:extLst>
                     </a:blip>
-                    <a:srcRect/>
                     <a:stretch>
                       <a:fillRect/>
                     </a:stretch>
                   </pic:blipFill>
-                  <pic:spPr bwMode="auto">
+                  <pic:spPr>
                     <a:xfrm>
                       <a:off x="0" y="0"/>
-                      <a:ext cx="5798185" cy="4124960"/>
+                      <a:ext cx="5943600" cy="4491355"/>
                     </a:xfrm>
                     <a:prstGeom prst="rect">
                       <a:avLst/>
                     </a:prstGeom>
-                    <a:noFill/>
-                    <a:ln>
-                      <a:noFill/>
-                    </a:ln>
                   </pic:spPr>
                 </pic:pic>
               </a:graphicData>
@@ -3218,7 +3353,7 @@
           <w:lang w:eastAsia="zh-CN"/>
         </w:rPr>
       </w:pPr>
-      <w:bookmarkStart w:id="6" w:name="_Ref438733249"/>
+      <w:bookmarkStart w:id="17" w:name="_Ref438733249"/>
       <w:r>
         <w:t xml:space="preserve">Figure </w:t>
       </w:r>
@@ -3240,7 +3375,7 @@
       <w:r>
         <w:fldChar w:fldCharType="end"/>
       </w:r>
-      <w:bookmarkEnd w:id="6"/>
+      <w:bookmarkEnd w:id="17"/>
       <w:r>
         <w:rPr>
           <w:rFonts w:hint="eastAsia"/>
@@ -3306,10 +3441,10 @@
         </w:rPr>
         <w:lastRenderedPageBreak/>
         <w:drawing>
-          <wp:inline distT="0" distB="0" distL="0" distR="0" wp14:anchorId="671470FB" wp14:editId="163F3902">
-            <wp:extent cx="3054985" cy="3020695"/>
+          <wp:inline distT="0" distB="0" distL="0" distR="0" wp14:anchorId="69B349E7" wp14:editId="156F1262">
+            <wp:extent cx="5943600" cy="4981575"/>
             <wp:effectExtent l="0" t="0" r="0" b="0"/>
-            <wp:docPr id="23" name="Picture 20"/>
+            <wp:docPr id="14" name="Picture 14"/>
             <wp:cNvGraphicFramePr>
               <a:graphicFrameLocks xmlns:a="http://schemas.openxmlformats.org/drawingml/2006/main" noChangeAspect="1"/>
             </wp:cNvGraphicFramePr>
@@ -3317,10 +3452,8 @@
               <a:graphicData uri="http://schemas.openxmlformats.org/drawingml/2006/picture">
                 <pic:pic xmlns:pic="http://schemas.openxmlformats.org/drawingml/2006/picture">
                   <pic:nvPicPr>
-                    <pic:cNvPr id="0" name="Picture 20"/>
-                    <pic:cNvPicPr>
-                      <a:picLocks noChangeAspect="1" noChangeArrowheads="1"/>
-                    </pic:cNvPicPr>
+                    <pic:cNvPr id="14" name="figure3_jtag_agent_configuration.gif"/>
+                    <pic:cNvPicPr/>
                   </pic:nvPicPr>
                   <pic:blipFill>
                     <a:blip r:embed="rId12" cstate="print">
@@ -3330,23 +3463,18 @@
                         </a:ext>
                       </a:extLst>
                     </a:blip>
-                    <a:srcRect/>
                     <a:stretch>
                       <a:fillRect/>
                     </a:stretch>
                   </pic:blipFill>
-                  <pic:spPr bwMode="auto">
+                  <pic:spPr>
                     <a:xfrm>
                       <a:off x="0" y="0"/>
-                      <a:ext cx="3054985" cy="3020695"/>
+                      <a:ext cx="5943600" cy="4981575"/>
                     </a:xfrm>
                     <a:prstGeom prst="rect">
                       <a:avLst/>
                     </a:prstGeom>
-                    <a:noFill/>
-                    <a:ln>
-                      <a:noFill/>
-                    </a:ln>
                   </pic:spPr>
                 </pic:pic>
               </a:graphicData>
@@ -3354,14 +3482,12 @@
           </wp:inline>
         </w:drawing>
       </w:r>
-      <w:bookmarkStart w:id="7" w:name="_GoBack"/>
-      <w:bookmarkEnd w:id="7"/>
     </w:p>
     <w:p>
       <w:pPr>
         <w:pStyle w:val="Caption"/>
       </w:pPr>
-      <w:bookmarkStart w:id="8" w:name="_Ref438733513"/>
+      <w:bookmarkStart w:id="18" w:name="_Ref438733513"/>
       <w:r>
         <w:t xml:space="preserve">Figure </w:t>
       </w:r>
@@ -3383,7 +3509,7 @@
       <w:r>
         <w:fldChar w:fldCharType="end"/>
       </w:r>
-      <w:bookmarkEnd w:id="8"/>
+      <w:bookmarkEnd w:id="18"/>
       <w:r>
         <w:rPr>
           <w:rFonts w:hint="eastAsia"/>
@@ -3572,11 +3698,27 @@
         </w:rPr>
         <w:t xml:space="preserve"> OPCODE) sending to DUT’s </w:t>
       </w:r>
-      <w:r>
-        <w:rPr>
-          <w:szCs w:val="20"/>
-        </w:rPr>
-        <w:t>JTAG 1</w:t>
+      <w:ins w:id="19" w:author="Huang Rui" w:date="2016-01-05T17:01:00Z">
+        <w:r>
+          <w:rPr>
+            <w:szCs w:val="20"/>
+          </w:rPr>
+          <w:t>IEEE</w:t>
+        </w:r>
+      </w:ins>
+      <w:del w:id="20" w:author="Huang Rui" w:date="2016-01-05T17:01:00Z">
+        <w:r>
+          <w:rPr>
+            <w:szCs w:val="20"/>
+          </w:rPr>
+          <w:delText>JTAG</w:delText>
+        </w:r>
+      </w:del>
+      <w:r>
+        <w:rPr>
+          <w:szCs w:val="20"/>
+        </w:rPr>
+        <w:t xml:space="preserve"> 1</w:t>
       </w:r>
       <w:r>
         <w:rPr>
@@ -3634,25 +3776,27 @@
         </w:rPr>
         <w:t xml:space="preserve"> is a dynamic array to store data sending to DUT’s IEEE 1149.1</w:t>
       </w:r>
-      <w:r>
-        <w:rPr>
-          <w:szCs w:val="20"/>
-        </w:rPr>
-        <w:t xml:space="preserve"> </w:t>
-      </w:r>
-      <w:proofErr w:type="gramStart"/>
-      <w:r>
-        <w:rPr>
-          <w:szCs w:val="20"/>
-        </w:rPr>
-        <w:t>compliance  FSM</w:t>
-      </w:r>
-      <w:proofErr w:type="gramEnd"/>
-      <w:r>
-        <w:rPr>
-          <w:szCs w:val="20"/>
-        </w:rPr>
-        <w:t xml:space="preserve"> DR (Data Register)</w:t>
+      <w:ins w:id="21" w:author="Huang Rui" w:date="2016-01-05T17:01:00Z">
+        <w:r>
+          <w:rPr>
+            <w:szCs w:val="20"/>
+          </w:rPr>
+          <w:t xml:space="preserve"> </w:t>
+        </w:r>
+      </w:ins>
+      <w:del w:id="22" w:author="Huang Rui" w:date="2016-01-05T17:01:00Z">
+        <w:r>
+          <w:rPr>
+            <w:szCs w:val="20"/>
+          </w:rPr>
+          <w:delText xml:space="preserve"> compliance  </w:delText>
+        </w:r>
+      </w:del>
+      <w:r>
+        <w:rPr>
+          <w:szCs w:val="20"/>
+        </w:rPr>
+        <w:t>FSM DR (Data Register)</w:t>
       </w:r>
       <w:r>
         <w:rPr>
@@ -3973,10 +4117,10 @@
         </w:rPr>
         <w:lastRenderedPageBreak/>
         <w:drawing>
-          <wp:inline distT="0" distB="0" distL="0" distR="0" wp14:anchorId="127AC3D1" wp14:editId="0AB6E459">
-            <wp:extent cx="4361815" cy="2702560"/>
-            <wp:effectExtent l="0" t="0" r="0" b="0"/>
-            <wp:docPr id="24" name="Picture 23"/>
+          <wp:inline distT="0" distB="0" distL="0" distR="0" wp14:anchorId="33512BFA" wp14:editId="29C7ED00">
+            <wp:extent cx="5943600" cy="3500755"/>
+            <wp:effectExtent l="0" t="0" r="0" b="4445"/>
+            <wp:docPr id="26" name="Picture 26"/>
             <wp:cNvGraphicFramePr>
               <a:graphicFrameLocks xmlns:a="http://schemas.openxmlformats.org/drawingml/2006/main" noChangeAspect="1"/>
             </wp:cNvGraphicFramePr>
@@ -3984,10 +4128,8 @@
               <a:graphicData uri="http://schemas.openxmlformats.org/drawingml/2006/picture">
                 <pic:pic xmlns:pic="http://schemas.openxmlformats.org/drawingml/2006/picture">
                   <pic:nvPicPr>
-                    <pic:cNvPr id="0" name="Picture 23"/>
-                    <pic:cNvPicPr>
-                      <a:picLocks noChangeAspect="1" noChangeArrowheads="1"/>
-                    </pic:cNvPicPr>
+                    <pic:cNvPr id="26" name="figure4_jtag_transaction.gif"/>
+                    <pic:cNvPicPr/>
                   </pic:nvPicPr>
                   <pic:blipFill>
                     <a:blip r:embed="rId13" cstate="print">
@@ -3997,23 +4139,18 @@
                         </a:ext>
                       </a:extLst>
                     </a:blip>
-                    <a:srcRect/>
                     <a:stretch>
                       <a:fillRect/>
                     </a:stretch>
                   </pic:blipFill>
-                  <pic:spPr bwMode="auto">
+                  <pic:spPr>
                     <a:xfrm>
                       <a:off x="0" y="0"/>
-                      <a:ext cx="4361815" cy="2702560"/>
+                      <a:ext cx="5943600" cy="3500755"/>
                     </a:xfrm>
                     <a:prstGeom prst="rect">
                       <a:avLst/>
                     </a:prstGeom>
-                    <a:noFill/>
-                    <a:ln>
-                      <a:noFill/>
-                    </a:ln>
                   </pic:spPr>
                 </pic:pic>
               </a:graphicData>
@@ -4338,7 +4475,29 @@
         <w:rPr>
           <w:szCs w:val="20"/>
         </w:rPr>
-        <w:t xml:space="preserve"> SoC into 4 types which </w:t>
+        <w:t xml:space="preserve"> SoC into </w:t>
+      </w:r>
+      <w:ins w:id="23" w:author="Huang Rui" w:date="2016-01-05T17:04:00Z">
+        <w:r>
+          <w:rPr>
+            <w:szCs w:val="20"/>
+          </w:rPr>
+          <w:t>four</w:t>
+        </w:r>
+      </w:ins>
+      <w:del w:id="24" w:author="Huang Rui" w:date="2016-01-05T17:04:00Z">
+        <w:r>
+          <w:rPr>
+            <w:szCs w:val="20"/>
+          </w:rPr>
+          <w:delText>4</w:delText>
+        </w:r>
+      </w:del>
+      <w:r>
+        <w:rPr>
+          <w:szCs w:val="20"/>
+        </w:rPr>
+        <w:t xml:space="preserve"> types which </w:t>
       </w:r>
       <w:r>
         <w:rPr>
@@ -4524,42 +4683,128 @@
         <w:rPr>
           <w:szCs w:val="20"/>
         </w:rPr>
-        <w:t>in Fig</w:t>
-      </w:r>
-      <w:r>
-        <w:rPr>
-          <w:rFonts w:hint="eastAsia"/>
-          <w:szCs w:val="20"/>
-          <w:lang w:eastAsia="zh-CN"/>
+        <w:t xml:space="preserve">in </w:t>
+      </w:r>
+      <w:ins w:id="25" w:author="Huang Rui" w:date="2016-01-05T17:05:00Z">
+        <w:r>
+          <w:rPr>
+            <w:szCs w:val="20"/>
+          </w:rPr>
+          <w:fldChar w:fldCharType="begin"/>
+        </w:r>
+        <w:r>
+          <w:rPr>
+            <w:szCs w:val="20"/>
+          </w:rPr>
+          <w:instrText xml:space="preserve"> REF _Ref439776841 \h </w:instrText>
+        </w:r>
+        <w:r>
+          <w:rPr>
+            <w:szCs w:val="20"/>
+          </w:rPr>
+        </w:r>
+      </w:ins>
+      <w:r>
+        <w:rPr>
+          <w:szCs w:val="20"/>
+        </w:rPr>
+        <w:fldChar w:fldCharType="separate"/>
+      </w:r>
+      <w:ins w:id="26" w:author="Huang Rui" w:date="2016-01-05T17:05:00Z">
+        <w:r>
+          <w:t>Fig.</w:t>
+        </w:r>
+        <w:r>
+          <w:t xml:space="preserve"> </w:t>
+        </w:r>
+        <w:r>
+          <w:rPr>
+            <w:noProof/>
+          </w:rPr>
+          <w:t>5</w:t>
+        </w:r>
+        <w:r>
+          <w:rPr>
+            <w:szCs w:val="20"/>
+          </w:rPr>
+          <w:fldChar w:fldCharType="end"/>
+        </w:r>
+      </w:ins>
+      <w:del w:id="27" w:author="Huang Rui" w:date="2016-01-05T17:04:00Z">
+        <w:r>
+          <w:rPr>
+            <w:szCs w:val="20"/>
+          </w:rPr>
+          <w:delText>Fig</w:delText>
+        </w:r>
+        <w:r>
+          <w:rPr>
+            <w:rFonts w:hint="eastAsia"/>
+            <w:szCs w:val="20"/>
+            <w:lang w:eastAsia="zh-CN"/>
+          </w:rPr>
+          <w:delText>.</w:delText>
+        </w:r>
+        <w:r>
+          <w:rPr>
+            <w:szCs w:val="20"/>
+          </w:rPr>
+          <w:delText>5</w:delText>
+        </w:r>
+      </w:del>
+      <w:r>
+        <w:rPr>
+          <w:szCs w:val="20"/>
         </w:rPr>
         <w:t>.</w:t>
       </w:r>
-      <w:r>
-        <w:rPr>
-          <w:szCs w:val="20"/>
-        </w:rPr>
-        <w:t>5</w:t>
-      </w:r>
-      <w:r>
-        <w:rPr>
-          <w:szCs w:val="20"/>
-        </w:rPr>
-        <w:t>.</w:t>
-      </w:r>
-    </w:p>
-    <w:p>
-      <w:r>
-        <w:t>Fig</w:t>
-      </w:r>
-      <w:r>
-        <w:rPr>
-          <w:rFonts w:hint="eastAsia"/>
-          <w:lang w:eastAsia="zh-CN"/>
-        </w:rPr>
-        <w:t>.</w:t>
-      </w:r>
-      <w:r>
-        <w:t xml:space="preserve"> 6 is</w:t>
+    </w:p>
+    <w:p>
+      <w:ins w:id="28" w:author="Huang Rui" w:date="2016-01-05T17:06:00Z">
+        <w:r>
+          <w:fldChar w:fldCharType="begin"/>
+        </w:r>
+        <w:r>
+          <w:instrText xml:space="preserve"> REF _Ref439776906 \h </w:instrText>
+        </w:r>
+      </w:ins>
+      <w:r>
+        <w:fldChar w:fldCharType="separate"/>
+      </w:r>
+      <w:ins w:id="29" w:author="Huang Rui" w:date="2016-01-05T17:06:00Z">
+        <w:r>
+          <w:t>Fig.</w:t>
+        </w:r>
+        <w:r>
+          <w:t xml:space="preserve"> </w:t>
+        </w:r>
+        <w:r>
+          <w:rPr>
+            <w:noProof/>
+          </w:rPr>
+          <w:t>6</w:t>
+        </w:r>
+        <w:r>
+          <w:fldChar w:fldCharType="end"/>
+        </w:r>
+      </w:ins>
+      <w:del w:id="30" w:author="Huang Rui" w:date="2016-01-05T17:06:00Z">
+        <w:r>
+          <w:delText>Fig</w:delText>
+        </w:r>
+        <w:r>
+          <w:rPr>
+            <w:rFonts w:hint="eastAsia"/>
+            <w:lang w:eastAsia="zh-CN"/>
+          </w:rPr>
+          <w:delText>.</w:delText>
+        </w:r>
+        <w:r>
+          <w:delText xml:space="preserve"> 6</w:delText>
+        </w:r>
+      </w:del>
+      <w:r>
+        <w:t xml:space="preserve"> is</w:t>
       </w:r>
       <w:r>
         <w:t xml:space="preserve"> </w:t>
@@ -4607,10 +4852,28 @@
         <w:t xml:space="preserve"> </w:t>
       </w:r>
       <w:r>
-        <w:t>because of the categorization of pads. Others</w:t>
-      </w:r>
-      <w:r>
-        <w:t xml:space="preserve"> signals definition are </w:t>
+        <w:t xml:space="preserve">because of the categorization of pads. </w:t>
+      </w:r>
+      <w:ins w:id="31" w:author="Huang Rui" w:date="2016-01-05T17:07:00Z">
+        <w:r>
+          <w:t>The rest</w:t>
+        </w:r>
+      </w:ins>
+      <w:del w:id="32" w:author="Huang Rui" w:date="2016-01-05T17:07:00Z">
+        <w:r>
+          <w:delText>Others</w:delText>
+        </w:r>
+      </w:del>
+      <w:r>
+        <w:t xml:space="preserve"> signals</w:t>
+      </w:r>
+      <w:ins w:id="33" w:author="Huang Rui" w:date="2016-01-05T17:06:00Z">
+        <w:r>
+          <w:t>’</w:t>
+        </w:r>
+      </w:ins>
+      <w:r>
+        <w:t xml:space="preserve"> definition are </w:t>
       </w:r>
       <w:r>
         <w:rPr>
@@ -5020,14 +5283,24 @@
         <w:rPr>
           <w:szCs w:val="20"/>
         </w:rPr>
-        <w:t xml:space="preserve"> the</w:t>
-      </w:r>
-      <w:r>
-        <w:rPr>
-          <w:szCs w:val="20"/>
-        </w:rPr>
-        <w:t xml:space="preserve"> </w:t>
-      </w:r>
+        <w:t xml:space="preserve"> </w:t>
+      </w:r>
+      <w:bookmarkStart w:id="34" w:name="_GoBack"/>
+      <w:bookmarkEnd w:id="34"/>
+      <w:del w:id="35" w:author="Huang Rui" w:date="2016-01-05T17:08:00Z">
+        <w:r>
+          <w:rPr>
+            <w:szCs w:val="20"/>
+          </w:rPr>
+          <w:delText>the</w:delText>
+        </w:r>
+        <w:r>
+          <w:rPr>
+            <w:szCs w:val="20"/>
+          </w:rPr>
+          <w:delText xml:space="preserve"> </w:delText>
+        </w:r>
+      </w:del>
       <w:proofErr w:type="spellStart"/>
       <w:r>
         <w:rPr>
@@ -5292,6 +5565,7 @@
         <w:rPr>
           <w:szCs w:val="20"/>
         </w:rPr>
+        <w:lastRenderedPageBreak/>
         <w:t xml:space="preserve">At TCK positive edge b, </w:t>
       </w:r>
       <w:proofErr w:type="spellStart"/>
@@ -5380,7 +5654,6 @@
         <w:rPr>
           <w:szCs w:val="20"/>
         </w:rPr>
-        <w:lastRenderedPageBreak/>
         <w:t xml:space="preserve">At TCK negative edge c, </w:t>
       </w:r>
       <w:proofErr w:type="spellStart"/>
@@ -5585,10 +5858,10 @@
           <w:lang w:eastAsia="en-US"/>
         </w:rPr>
         <w:drawing>
-          <wp:inline distT="0" distB="0" distL="0" distR="0" wp14:anchorId="2562DF62" wp14:editId="5D207D27">
-            <wp:extent cx="3881120" cy="2512695"/>
+          <wp:inline distT="0" distB="0" distL="0" distR="0" wp14:anchorId="1FC8FFC0" wp14:editId="0EEF75D5">
+            <wp:extent cx="5943600" cy="3822065"/>
             <wp:effectExtent l="0" t="0" r="0" b="0"/>
-            <wp:docPr id="21" name="Picture 16"/>
+            <wp:docPr id="29" name="Picture 29"/>
             <wp:cNvGraphicFramePr>
               <a:graphicFrameLocks xmlns:a="http://schemas.openxmlformats.org/drawingml/2006/main" noChangeAspect="1"/>
             </wp:cNvGraphicFramePr>
@@ -5596,10 +5869,8 @@
               <a:graphicData uri="http://schemas.openxmlformats.org/drawingml/2006/picture">
                 <pic:pic xmlns:pic="http://schemas.openxmlformats.org/drawingml/2006/picture">
                   <pic:nvPicPr>
-                    <pic:cNvPr id="0" name="Picture 16"/>
-                    <pic:cNvPicPr>
-                      <a:picLocks noChangeAspect="1" noChangeArrowheads="1"/>
-                    </pic:cNvPicPr>
+                    <pic:cNvPr id="29" name="figure5_jtag_if_toplevel_connection.gif"/>
+                    <pic:cNvPicPr/>
                   </pic:nvPicPr>
                   <pic:blipFill>
                     <a:blip r:embed="rId14" cstate="print">
@@ -5609,23 +5880,18 @@
                         </a:ext>
                       </a:extLst>
                     </a:blip>
-                    <a:srcRect/>
                     <a:stretch>
                       <a:fillRect/>
                     </a:stretch>
                   </pic:blipFill>
-                  <pic:spPr bwMode="auto">
+                  <pic:spPr>
                     <a:xfrm>
                       <a:off x="0" y="0"/>
-                      <a:ext cx="3881120" cy="2512695"/>
+                      <a:ext cx="5943600" cy="3822065"/>
                     </a:xfrm>
                     <a:prstGeom prst="rect">
                       <a:avLst/>
                     </a:prstGeom>
-                    <a:noFill/>
-                    <a:ln>
-                      <a:noFill/>
-                    </a:ln>
                   </pic:spPr>
                 </pic:pic>
               </a:graphicData>
@@ -5641,6 +5907,7 @@
           <w:lang w:eastAsia="zh-CN"/>
         </w:rPr>
       </w:pPr>
+      <w:bookmarkStart w:id="36" w:name="_Ref439776841"/>
       <w:r>
         <w:t xml:space="preserve">Figure </w:t>
       </w:r>
@@ -5662,6 +5929,7 @@
       <w:r>
         <w:fldChar w:fldCharType="end"/>
       </w:r>
+      <w:bookmarkEnd w:id="36"/>
       <w:r>
         <w:rPr>
           <w:rFonts w:hint="eastAsia"/>
@@ -5712,10 +5980,10 @@
           <w:lang w:eastAsia="en-US"/>
         </w:rPr>
         <w:drawing>
-          <wp:inline distT="0" distB="0" distL="0" distR="0" wp14:anchorId="426E371B" wp14:editId="1944DCE7">
-            <wp:extent cx="3400425" cy="1083945"/>
+          <wp:inline distT="0" distB="0" distL="0" distR="0" wp14:anchorId="6FFEC4B2" wp14:editId="29466066">
+            <wp:extent cx="5943600" cy="1637030"/>
             <wp:effectExtent l="0" t="0" r="0" b="0"/>
-            <wp:docPr id="22" name="Picture 26"/>
+            <wp:docPr id="27" name="Picture 27"/>
             <wp:cNvGraphicFramePr>
               <a:graphicFrameLocks xmlns:a="http://schemas.openxmlformats.org/drawingml/2006/main" noChangeAspect="1"/>
             </wp:cNvGraphicFramePr>
@@ -5723,10 +5991,8 @@
               <a:graphicData uri="http://schemas.openxmlformats.org/drawingml/2006/picture">
                 <pic:pic xmlns:pic="http://schemas.openxmlformats.org/drawingml/2006/picture">
                   <pic:nvPicPr>
-                    <pic:cNvPr id="0" name="Picture 26"/>
-                    <pic:cNvPicPr>
-                      <a:picLocks noChangeAspect="1" noChangeArrowheads="1"/>
-                    </pic:cNvPicPr>
+                    <pic:cNvPr id="27" name="figure6_jtag_if.gif"/>
+                    <pic:cNvPicPr/>
                   </pic:nvPicPr>
                   <pic:blipFill>
                     <a:blip r:embed="rId15" cstate="print">
@@ -5736,23 +6002,18 @@
                         </a:ext>
                       </a:extLst>
                     </a:blip>
-                    <a:srcRect/>
                     <a:stretch>
                       <a:fillRect/>
                     </a:stretch>
                   </pic:blipFill>
-                  <pic:spPr bwMode="auto">
+                  <pic:spPr>
                     <a:xfrm>
                       <a:off x="0" y="0"/>
-                      <a:ext cx="3400425" cy="1083945"/>
+                      <a:ext cx="5943600" cy="1637030"/>
                     </a:xfrm>
                     <a:prstGeom prst="rect">
                       <a:avLst/>
                     </a:prstGeom>
-                    <a:noFill/>
-                    <a:ln>
-                      <a:noFill/>
-                    </a:ln>
                   </pic:spPr>
                 </pic:pic>
               </a:graphicData>
@@ -5765,6 +6026,7 @@
       <w:pPr>
         <w:pStyle w:val="Caption"/>
       </w:pPr>
+      <w:bookmarkStart w:id="37" w:name="_Ref439776906"/>
       <w:r>
         <w:t xml:space="preserve">Figure </w:t>
       </w:r>
@@ -5786,6 +6048,7 @@
       <w:r>
         <w:fldChar w:fldCharType="end"/>
       </w:r>
+      <w:bookmarkEnd w:id="37"/>
       <w:r>
         <w:rPr>
           <w:rFonts w:hint="eastAsia"/>
@@ -6089,13 +6352,14 @@
       <w:pPr>
         <w:pStyle w:val="Heading3"/>
       </w:pPr>
-      <w:bookmarkStart w:id="9" w:name="_Ref438466516"/>
+      <w:bookmarkStart w:id="38" w:name="_Ref438466516"/>
       <w:proofErr w:type="spellStart"/>
       <w:r>
         <w:rPr>
           <w:b/>
           <w:szCs w:val="26"/>
         </w:rPr>
+        <w:lastRenderedPageBreak/>
         <w:t>jtag_monitor</w:t>
       </w:r>
       <w:proofErr w:type="spellEnd"/>
@@ -6105,7 +6369,7 @@
       <w:r>
         <w:t>lass</w:t>
       </w:r>
-      <w:bookmarkEnd w:id="9"/>
+      <w:bookmarkEnd w:id="38"/>
     </w:p>
     <w:p>
       <w:pPr>
@@ -6641,7 +6905,6 @@
         <w:pStyle w:val="Heading2"/>
       </w:pPr>
       <w:r>
-        <w:lastRenderedPageBreak/>
         <w:t xml:space="preserve">Clock Pads Connection in </w:t>
       </w:r>
       <w:proofErr w:type="spellStart"/>
@@ -7625,7 +7888,7 @@
       <w:pPr>
         <w:pStyle w:val="Heading2"/>
       </w:pPr>
-      <w:bookmarkStart w:id="10" w:name="_Ref438466881"/>
+      <w:bookmarkStart w:id="39" w:name="_Ref438466881"/>
       <w:proofErr w:type="spellStart"/>
       <w:r>
         <w:rPr>
@@ -7637,7 +7900,7 @@
       <w:r>
         <w:t xml:space="preserve"> Implementation</w:t>
       </w:r>
-      <w:bookmarkEnd w:id="10"/>
+      <w:bookmarkEnd w:id="39"/>
     </w:p>
     <w:p>
       <w:pPr>
@@ -8301,6 +8564,7 @@
           <w:i/>
           <w:szCs w:val="26"/>
         </w:rPr>
+        <w:lastRenderedPageBreak/>
         <w:t>in_data_queue</w:t>
       </w:r>
       <w:proofErr w:type="spellEnd"/>
@@ -8426,12 +8690,11 @@
           <w:szCs w:val="20"/>
           <w:lang w:eastAsia="en-US"/>
         </w:rPr>
-        <w:lastRenderedPageBreak/>
         <w:drawing>
-          <wp:inline distT="0" distB="0" distL="0" distR="0" wp14:anchorId="01DB5872" wp14:editId="56DCCEAD">
-            <wp:extent cx="5344160" cy="2431415"/>
+          <wp:inline distT="0" distB="0" distL="0" distR="0" wp14:anchorId="3B470F70" wp14:editId="4A33B744">
+            <wp:extent cx="5943600" cy="2448560"/>
             <wp:effectExtent l="0" t="0" r="0" b="0"/>
-            <wp:docPr id="20" name="Picture 15"/>
+            <wp:docPr id="30" name="Picture 30"/>
             <wp:cNvGraphicFramePr>
               <a:graphicFrameLocks xmlns:a="http://schemas.openxmlformats.org/drawingml/2006/main" noChangeAspect="1"/>
             </wp:cNvGraphicFramePr>
@@ -8439,10 +8702,8 @@
               <a:graphicData uri="http://schemas.openxmlformats.org/drawingml/2006/picture">
                 <pic:pic xmlns:pic="http://schemas.openxmlformats.org/drawingml/2006/picture">
                   <pic:nvPicPr>
-                    <pic:cNvPr id="0" name="Picture 15"/>
-                    <pic:cNvPicPr>
-                      <a:picLocks noChangeAspect="1" noChangeArrowheads="1"/>
-                    </pic:cNvPicPr>
+                    <pic:cNvPr id="30" name="figure7_clock_pads_toplevel_connection.gif"/>
+                    <pic:cNvPicPr/>
                   </pic:nvPicPr>
                   <pic:blipFill>
                     <a:blip r:embed="rId16" cstate="print">
@@ -8452,23 +8713,18 @@
                         </a:ext>
                       </a:extLst>
                     </a:blip>
-                    <a:srcRect/>
                     <a:stretch>
                       <a:fillRect/>
                     </a:stretch>
                   </pic:blipFill>
-                  <pic:spPr bwMode="auto">
+                  <pic:spPr>
                     <a:xfrm>
                       <a:off x="0" y="0"/>
-                      <a:ext cx="5344160" cy="2431415"/>
+                      <a:ext cx="5943600" cy="2448560"/>
                     </a:xfrm>
                     <a:prstGeom prst="rect">
                       <a:avLst/>
                     </a:prstGeom>
-                    <a:noFill/>
-                    <a:ln>
-                      <a:noFill/>
-                    </a:ln>
                   </pic:spPr>
                 </pic:pic>
               </a:graphicData>
@@ -8481,7 +8737,7 @@
       <w:pPr>
         <w:pStyle w:val="Caption"/>
       </w:pPr>
-      <w:bookmarkStart w:id="11" w:name="_Ref439512762"/>
+      <w:bookmarkStart w:id="40" w:name="_Ref439512762"/>
       <w:r>
         <w:t xml:space="preserve">Figure </w:t>
       </w:r>
@@ -8503,7 +8759,7 @@
       <w:r>
         <w:fldChar w:fldCharType="end"/>
       </w:r>
-      <w:bookmarkEnd w:id="11"/>
+      <w:bookmarkEnd w:id="40"/>
       <w:r>
         <w:rPr>
           <w:rFonts w:hint="eastAsia"/>
@@ -8542,6 +8798,7 @@
       <w:pPr>
         <w:rPr>
           <w:szCs w:val="20"/>
+          <w:lang w:val="en-US" w:eastAsia="zh-CN"/>
         </w:rPr>
       </w:pPr>
       <w:proofErr w:type="spellStart"/>
@@ -8750,11 +9007,12 @@
           <w:szCs w:val="20"/>
           <w:lang w:eastAsia="en-US"/>
         </w:rPr>
+        <w:lastRenderedPageBreak/>
         <w:drawing>
-          <wp:inline distT="0" distB="0" distL="0" distR="0" wp14:anchorId="7E01C4C0" wp14:editId="24E5E37A">
-            <wp:extent cx="2682240" cy="3007360"/>
-            <wp:effectExtent l="0" t="0" r="0" b="0"/>
-            <wp:docPr id="19" name="Picture 4"/>
+          <wp:inline distT="0" distB="0" distL="0" distR="0" wp14:anchorId="59804405" wp14:editId="3A8D2866">
+            <wp:extent cx="5943600" cy="4721225"/>
+            <wp:effectExtent l="0" t="0" r="0" b="3175"/>
+            <wp:docPr id="31" name="Picture 31"/>
             <wp:cNvGraphicFramePr>
               <a:graphicFrameLocks xmlns:a="http://schemas.openxmlformats.org/drawingml/2006/main" noChangeAspect="1"/>
             </wp:cNvGraphicFramePr>
@@ -8762,10 +9020,8 @@
               <a:graphicData uri="http://schemas.openxmlformats.org/drawingml/2006/picture">
                 <pic:pic xmlns:pic="http://schemas.openxmlformats.org/drawingml/2006/picture">
                   <pic:nvPicPr>
-                    <pic:cNvPr id="0" name="Picture 4"/>
-                    <pic:cNvPicPr>
-                      <a:picLocks noChangeAspect="1" noChangeArrowheads="1"/>
-                    </pic:cNvPicPr>
+                    <pic:cNvPr id="31" name="figure8_pad_agent.gif"/>
+                    <pic:cNvPicPr/>
                   </pic:nvPicPr>
                   <pic:blipFill>
                     <a:blip r:embed="rId17" cstate="print">
@@ -8775,23 +9031,18 @@
                         </a:ext>
                       </a:extLst>
                     </a:blip>
-                    <a:srcRect/>
                     <a:stretch>
                       <a:fillRect/>
                     </a:stretch>
                   </pic:blipFill>
-                  <pic:spPr bwMode="auto">
+                  <pic:spPr>
                     <a:xfrm>
                       <a:off x="0" y="0"/>
-                      <a:ext cx="2682240" cy="3007360"/>
+                      <a:ext cx="5943600" cy="4721225"/>
                     </a:xfrm>
                     <a:prstGeom prst="rect">
                       <a:avLst/>
                     </a:prstGeom>
-                    <a:noFill/>
-                    <a:ln>
-                      <a:noFill/>
-                    </a:ln>
                   </pic:spPr>
                 </pic:pic>
               </a:graphicData>
@@ -8804,7 +9055,7 @@
       <w:pPr>
         <w:pStyle w:val="Caption"/>
       </w:pPr>
-      <w:bookmarkStart w:id="12" w:name="_Ref439593662"/>
+      <w:bookmarkStart w:id="41" w:name="_Ref439593662"/>
       <w:r>
         <w:t xml:space="preserve">Figure </w:t>
       </w:r>
@@ -8826,7 +9077,7 @@
       <w:r>
         <w:fldChar w:fldCharType="end"/>
       </w:r>
-      <w:bookmarkEnd w:id="12"/>
+      <w:bookmarkEnd w:id="41"/>
       <w:r>
         <w:rPr>
           <w:rFonts w:hint="eastAsia"/>
@@ -8859,12 +9110,11 @@
           <w:noProof/>
           <w:lang w:val="en-US"/>
         </w:rPr>
-        <w:lastRenderedPageBreak/>
         <w:drawing>
-          <wp:inline distT="0" distB="0" distL="0" distR="0" wp14:anchorId="5D52B301" wp14:editId="30EDFACA">
-            <wp:extent cx="5943600" cy="2781935"/>
-            <wp:effectExtent l="0" t="0" r="0" b="12065"/>
-            <wp:docPr id="7" name="Picture 7"/>
+          <wp:inline distT="0" distB="0" distL="0" distR="0" wp14:anchorId="510408E7" wp14:editId="593297C1">
+            <wp:extent cx="5943600" cy="2610485"/>
+            <wp:effectExtent l="0" t="0" r="0" b="5715"/>
+            <wp:docPr id="33" name="Picture 33"/>
             <wp:cNvGraphicFramePr>
               <a:graphicFrameLocks xmlns:a="http://schemas.openxmlformats.org/drawingml/2006/main" noChangeAspect="1"/>
             </wp:cNvGraphicFramePr>
@@ -8872,7 +9122,7 @@
               <a:graphicData uri="http://schemas.openxmlformats.org/drawingml/2006/picture">
                 <pic:pic xmlns:pic="http://schemas.openxmlformats.org/drawingml/2006/picture">
                   <pic:nvPicPr>
-                    <pic:cNvPr id="7" name="pad_if.gif"/>
+                    <pic:cNvPr id="33" name="figure9_pad_if.gif"/>
                     <pic:cNvPicPr/>
                   </pic:nvPicPr>
                   <pic:blipFill>
@@ -8890,7 +9140,7 @@
                   <pic:spPr>
                     <a:xfrm>
                       <a:off x="0" y="0"/>
-                      <a:ext cx="5943600" cy="2781935"/>
+                      <a:ext cx="5943600" cy="2610485"/>
                     </a:xfrm>
                     <a:prstGeom prst="rect">
                       <a:avLst/>
@@ -8907,7 +9157,7 @@
       <w:pPr>
         <w:pStyle w:val="Caption"/>
       </w:pPr>
-      <w:bookmarkStart w:id="13" w:name="_Ref439593564"/>
+      <w:bookmarkStart w:id="42" w:name="_Ref439593564"/>
       <w:r>
         <w:t xml:space="preserve">Figure </w:t>
       </w:r>
@@ -8929,7 +9179,7 @@
       <w:r>
         <w:fldChar w:fldCharType="end"/>
       </w:r>
-      <w:bookmarkEnd w:id="13"/>
+      <w:bookmarkEnd w:id="42"/>
       <w:r>
         <w:t xml:space="preserve">. An example of defining </w:t>
       </w:r>
@@ -8988,11 +9238,12 @@
           <w:szCs w:val="20"/>
           <w:lang w:eastAsia="en-US"/>
         </w:rPr>
+        <w:lastRenderedPageBreak/>
         <w:drawing>
-          <wp:inline distT="0" distB="0" distL="0" distR="0" wp14:anchorId="3C13BBC1" wp14:editId="5C169DCD">
-            <wp:extent cx="3542665" cy="1612265"/>
+          <wp:inline distT="0" distB="0" distL="0" distR="0" wp14:anchorId="55B629C2" wp14:editId="77325302">
+            <wp:extent cx="5943600" cy="2043430"/>
             <wp:effectExtent l="0" t="0" r="0" b="0"/>
-            <wp:docPr id="18" name="Picture 10"/>
+            <wp:docPr id="32" name="Picture 32"/>
             <wp:cNvGraphicFramePr>
               <a:graphicFrameLocks xmlns:a="http://schemas.openxmlformats.org/drawingml/2006/main" noChangeAspect="1"/>
             </wp:cNvGraphicFramePr>
@@ -9000,10 +9251,8 @@
               <a:graphicData uri="http://schemas.openxmlformats.org/drawingml/2006/picture">
                 <pic:pic xmlns:pic="http://schemas.openxmlformats.org/drawingml/2006/picture">
                   <pic:nvPicPr>
-                    <pic:cNvPr id="0" name="Picture 10"/>
-                    <pic:cNvPicPr>
-                      <a:picLocks noChangeAspect="1" noChangeArrowheads="1"/>
-                    </pic:cNvPicPr>
+                    <pic:cNvPr id="32" name="figure10_pad_rw_transaction.gif"/>
+                    <pic:cNvPicPr/>
                   </pic:nvPicPr>
                   <pic:blipFill>
                     <a:blip r:embed="rId19" cstate="print">
@@ -9013,23 +9262,18 @@
                         </a:ext>
                       </a:extLst>
                     </a:blip>
-                    <a:srcRect/>
                     <a:stretch>
                       <a:fillRect/>
                     </a:stretch>
                   </pic:blipFill>
-                  <pic:spPr bwMode="auto">
+                  <pic:spPr>
                     <a:xfrm>
                       <a:off x="0" y="0"/>
-                      <a:ext cx="3542665" cy="1612265"/>
+                      <a:ext cx="5943600" cy="2043430"/>
                     </a:xfrm>
                     <a:prstGeom prst="rect">
                       <a:avLst/>
                     </a:prstGeom>
-                    <a:noFill/>
-                    <a:ln>
-                      <a:noFill/>
-                    </a:ln>
                   </pic:spPr>
                 </pic:pic>
               </a:graphicData>
@@ -9042,7 +9286,7 @@
       <w:pPr>
         <w:pStyle w:val="Caption"/>
       </w:pPr>
-      <w:bookmarkStart w:id="14" w:name="_Ref439592193"/>
+      <w:bookmarkStart w:id="43" w:name="_Ref439592193"/>
       <w:r>
         <w:t xml:space="preserve">Figure </w:t>
       </w:r>
@@ -9064,7 +9308,7 @@
       <w:r>
         <w:fldChar w:fldCharType="end"/>
       </w:r>
-      <w:bookmarkEnd w:id="14"/>
+      <w:bookmarkEnd w:id="43"/>
       <w:r>
         <w:rPr>
           <w:rFonts w:hint="eastAsia"/>
@@ -9851,10 +10095,10 @@
           <w:lang w:eastAsia="en-US"/>
         </w:rPr>
         <w:drawing>
-          <wp:inline distT="0" distB="0" distL="0" distR="0" wp14:anchorId="311AAD01" wp14:editId="1CBA0A3A">
-            <wp:extent cx="5943600" cy="5069205"/>
-            <wp:effectExtent l="0" t="0" r="0" b="10795"/>
-            <wp:docPr id="9" name="Picture 9"/>
+          <wp:inline distT="0" distB="0" distL="0" distR="0" wp14:anchorId="00471E53" wp14:editId="3761766F">
+            <wp:extent cx="5943600" cy="4721860"/>
+            <wp:effectExtent l="0" t="0" r="0" b="2540"/>
+            <wp:docPr id="34" name="Picture 34"/>
             <wp:cNvGraphicFramePr>
               <a:graphicFrameLocks xmlns:a="http://schemas.openxmlformats.org/drawingml/2006/main" noChangeAspect="1"/>
             </wp:cNvGraphicFramePr>
@@ -9862,7 +10106,7 @@
               <a:graphicData uri="http://schemas.openxmlformats.org/drawingml/2006/picture">
                 <pic:pic xmlns:pic="http://schemas.openxmlformats.org/drawingml/2006/picture">
                   <pic:nvPicPr>
-                    <pic:cNvPr id="9" name="pad_agent_configuration.gif"/>
+                    <pic:cNvPr id="34" name="figure11_pad_agent_configuration.gif"/>
                     <pic:cNvPicPr/>
                   </pic:nvPicPr>
                   <pic:blipFill>
@@ -9880,7 +10124,7 @@
                   <pic:spPr>
                     <a:xfrm>
                       <a:off x="0" y="0"/>
-                      <a:ext cx="5943600" cy="5069205"/>
+                      <a:ext cx="5943600" cy="4721860"/>
                     </a:xfrm>
                     <a:prstGeom prst="rect">
                       <a:avLst/>
@@ -9897,7 +10141,7 @@
       <w:pPr>
         <w:pStyle w:val="Caption"/>
       </w:pPr>
-      <w:bookmarkStart w:id="15" w:name="_Ref439594019"/>
+      <w:bookmarkStart w:id="44" w:name="_Ref439594019"/>
       <w:r>
         <w:t xml:space="preserve">Figure </w:t>
       </w:r>
@@ -9919,7 +10163,7 @@
       <w:r>
         <w:fldChar w:fldCharType="end"/>
       </w:r>
-      <w:bookmarkEnd w:id="15"/>
+      <w:bookmarkEnd w:id="44"/>
       <w:r>
         <w:rPr>
           <w:rFonts w:hint="eastAsia"/>
@@ -10001,10 +10245,10 @@
         </w:rPr>
         <w:lastRenderedPageBreak/>
         <w:drawing>
-          <wp:inline distT="0" distB="0" distL="0" distR="0" wp14:anchorId="5578E23C" wp14:editId="198C0E09">
-            <wp:extent cx="2621280" cy="1232535"/>
+          <wp:inline distT="0" distB="0" distL="0" distR="0" wp14:anchorId="3E081863" wp14:editId="48A65B8B">
+            <wp:extent cx="5943600" cy="2159000"/>
             <wp:effectExtent l="0" t="0" r="0" b="0"/>
-            <wp:docPr id="28" name="Picture 19"/>
+            <wp:docPr id="35" name="Picture 35"/>
             <wp:cNvGraphicFramePr>
               <a:graphicFrameLocks xmlns:a="http://schemas.openxmlformats.org/drawingml/2006/main" noChangeAspect="1"/>
             </wp:cNvGraphicFramePr>
@@ -10012,10 +10256,8 @@
               <a:graphicData uri="http://schemas.openxmlformats.org/drawingml/2006/picture">
                 <pic:pic xmlns:pic="http://schemas.openxmlformats.org/drawingml/2006/picture">
                   <pic:nvPicPr>
-                    <pic:cNvPr id="0" name="Picture 19"/>
-                    <pic:cNvPicPr>
-                      <a:picLocks noChangeAspect="1" noChangeArrowheads="1"/>
-                    </pic:cNvPicPr>
+                    <pic:cNvPr id="35" name="figure12_reset_driver.gif"/>
+                    <pic:cNvPicPr/>
                   </pic:nvPicPr>
                   <pic:blipFill>
                     <a:blip r:embed="rId21" cstate="print">
@@ -10025,23 +10267,18 @@
                         </a:ext>
                       </a:extLst>
                     </a:blip>
-                    <a:srcRect/>
                     <a:stretch>
                       <a:fillRect/>
                     </a:stretch>
                   </pic:blipFill>
-                  <pic:spPr bwMode="auto">
+                  <pic:spPr>
                     <a:xfrm>
                       <a:off x="0" y="0"/>
-                      <a:ext cx="2621280" cy="1232535"/>
+                      <a:ext cx="5943600" cy="2159000"/>
                     </a:xfrm>
                     <a:prstGeom prst="rect">
                       <a:avLst/>
                     </a:prstGeom>
-                    <a:noFill/>
-                    <a:ln>
-                      <a:noFill/>
-                    </a:ln>
                   </pic:spPr>
                 </pic:pic>
               </a:graphicData>
@@ -10057,7 +10294,7 @@
           <w:lang w:eastAsia="zh-CN"/>
         </w:rPr>
       </w:pPr>
-      <w:bookmarkStart w:id="16" w:name="_Ref439594935"/>
+      <w:bookmarkStart w:id="45" w:name="_Ref439594935"/>
       <w:r>
         <w:t xml:space="preserve">Figure </w:t>
       </w:r>
@@ -10079,7 +10316,7 @@
       <w:r>
         <w:fldChar w:fldCharType="end"/>
       </w:r>
-      <w:bookmarkEnd w:id="16"/>
+      <w:bookmarkEnd w:id="45"/>
       <w:r>
         <w:rPr>
           <w:rFonts w:hint="eastAsia"/>
@@ -10650,8 +10887,8 @@
       <w:pPr>
         <w:pStyle w:val="Caption"/>
       </w:pPr>
-      <w:bookmarkStart w:id="17" w:name="_Ref439595809"/>
-      <w:bookmarkStart w:id="18" w:name="_Ref439595784"/>
+      <w:bookmarkStart w:id="46" w:name="_Ref439595809"/>
+      <w:bookmarkStart w:id="47" w:name="_Ref439595784"/>
       <w:r>
         <w:t xml:space="preserve">Figure </w:t>
       </w:r>
@@ -10673,7 +10910,7 @@
       <w:r>
         <w:fldChar w:fldCharType="end"/>
       </w:r>
-      <w:bookmarkEnd w:id="17"/>
+      <w:bookmarkEnd w:id="46"/>
       <w:r>
         <w:rPr>
           <w:rFonts w:hint="eastAsia"/>
@@ -10692,7 +10929,7 @@
       <w:r>
         <w:t xml:space="preserve"> properties.</w:t>
       </w:r>
-      <w:bookmarkEnd w:id="18"/>
+      <w:bookmarkEnd w:id="47"/>
     </w:p>
     <w:p>
       <w:pPr>
@@ -10723,11 +10960,12 @@
           <w:szCs w:val="20"/>
           <w:lang w:eastAsia="en-US"/>
         </w:rPr>
+        <w:lastRenderedPageBreak/>
         <w:drawing>
-          <wp:inline distT="0" distB="0" distL="0" distR="0" wp14:anchorId="5A0408A2" wp14:editId="67CC02B2">
-            <wp:extent cx="4680585" cy="4958080"/>
+          <wp:inline distT="0" distB="0" distL="0" distR="0" wp14:anchorId="59905745" wp14:editId="2EDC5A36">
+            <wp:extent cx="5943600" cy="5904230"/>
             <wp:effectExtent l="0" t="0" r="0" b="0"/>
-            <wp:docPr id="17" name="Picture 22"/>
+            <wp:docPr id="36" name="Picture 36"/>
             <wp:cNvGraphicFramePr>
               <a:graphicFrameLocks xmlns:a="http://schemas.openxmlformats.org/drawingml/2006/main" noChangeAspect="1"/>
             </wp:cNvGraphicFramePr>
@@ -10735,10 +10973,8 @@
               <a:graphicData uri="http://schemas.openxmlformats.org/drawingml/2006/picture">
                 <pic:pic xmlns:pic="http://schemas.openxmlformats.org/drawingml/2006/picture">
                   <pic:nvPicPr>
-                    <pic:cNvPr id="0" name="Picture 22"/>
-                    <pic:cNvPicPr>
-                      <a:picLocks noChangeAspect="1" noChangeArrowheads="1"/>
-                    </pic:cNvPicPr>
+                    <pic:cNvPr id="36" name="figure14_stil_generator.gif"/>
+                    <pic:cNvPicPr/>
                   </pic:nvPicPr>
                   <pic:blipFill>
                     <a:blip r:embed="rId23" cstate="print">
@@ -10748,23 +10984,18 @@
                         </a:ext>
                       </a:extLst>
                     </a:blip>
-                    <a:srcRect/>
                     <a:stretch>
                       <a:fillRect/>
                     </a:stretch>
                   </pic:blipFill>
-                  <pic:spPr bwMode="auto">
+                  <pic:spPr>
                     <a:xfrm>
                       <a:off x="0" y="0"/>
-                      <a:ext cx="4680585" cy="4958080"/>
+                      <a:ext cx="5943600" cy="5904230"/>
                     </a:xfrm>
                     <a:prstGeom prst="rect">
                       <a:avLst/>
                     </a:prstGeom>
-                    <a:noFill/>
-                    <a:ln>
-                      <a:noFill/>
-                    </a:ln>
                   </pic:spPr>
                 </pic:pic>
               </a:graphicData>
@@ -10777,7 +11008,7 @@
       <w:pPr>
         <w:pStyle w:val="Caption"/>
       </w:pPr>
-      <w:bookmarkStart w:id="19" w:name="_Ref438733860"/>
+      <w:bookmarkStart w:id="48" w:name="_Ref438733860"/>
       <w:r>
         <w:t xml:space="preserve">Figure </w:t>
       </w:r>
@@ -10799,7 +11030,7 @@
       <w:r>
         <w:fldChar w:fldCharType="end"/>
       </w:r>
-      <w:bookmarkEnd w:id="19"/>
+      <w:bookmarkEnd w:id="48"/>
       <w:r>
         <w:rPr>
           <w:rFonts w:hint="eastAsia"/>
@@ -12799,7 +13030,7 @@
       <w:pPr>
         <w:pStyle w:val="Caption"/>
       </w:pPr>
-      <w:bookmarkStart w:id="20" w:name="_Ref439597010"/>
+      <w:bookmarkStart w:id="49" w:name="_Ref439597010"/>
       <w:r>
         <w:t xml:space="preserve">Figure </w:t>
       </w:r>
@@ -12821,7 +13052,7 @@
       <w:r>
         <w:fldChar w:fldCharType="end"/>
       </w:r>
-      <w:bookmarkEnd w:id="20"/>
+      <w:bookmarkEnd w:id="49"/>
       <w:r>
         <w:rPr>
           <w:rFonts w:hint="eastAsia"/>
@@ -12864,10 +13095,10 @@
           <w:lang w:eastAsia="en-US"/>
         </w:rPr>
         <w:drawing>
-          <wp:inline distT="0" distB="0" distL="0" distR="0" wp14:anchorId="31FD9ED6" wp14:editId="69C350AE">
-            <wp:extent cx="4436745" cy="2770505"/>
+          <wp:inline distT="0" distB="0" distL="0" distR="0" wp14:anchorId="6DD7442B" wp14:editId="7A662C4C">
+            <wp:extent cx="5943600" cy="2957195"/>
             <wp:effectExtent l="0" t="0" r="0" b="0"/>
-            <wp:docPr id="6" name="Picture 2"/>
+            <wp:docPr id="39" name="Picture 39"/>
             <wp:cNvGraphicFramePr>
               <a:graphicFrameLocks xmlns:a="http://schemas.openxmlformats.org/drawingml/2006/main" noChangeAspect="1"/>
             </wp:cNvGraphicFramePr>
@@ -12875,10 +13106,8 @@
               <a:graphicData uri="http://schemas.openxmlformats.org/drawingml/2006/picture">
                 <pic:pic xmlns:pic="http://schemas.openxmlformats.org/drawingml/2006/picture">
                   <pic:nvPicPr>
-                    <pic:cNvPr id="0" name="Picture 2"/>
-                    <pic:cNvPicPr>
-                      <a:picLocks noChangeAspect="1" noChangeArrowheads="1"/>
-                    </pic:cNvPicPr>
+                    <pic:cNvPr id="39" name="figure16_dft_tdr_layering.gif"/>
+                    <pic:cNvPicPr/>
                   </pic:nvPicPr>
                   <pic:blipFill>
                     <a:blip r:embed="rId25" cstate="print">
@@ -12888,23 +13117,18 @@
                         </a:ext>
                       </a:extLst>
                     </a:blip>
-                    <a:srcRect/>
                     <a:stretch>
                       <a:fillRect/>
                     </a:stretch>
                   </pic:blipFill>
-                  <pic:spPr bwMode="auto">
+                  <pic:spPr>
                     <a:xfrm>
                       <a:off x="0" y="0"/>
-                      <a:ext cx="4436745" cy="2770505"/>
+                      <a:ext cx="5943600" cy="2957195"/>
                     </a:xfrm>
                     <a:prstGeom prst="rect">
                       <a:avLst/>
                     </a:prstGeom>
-                    <a:noFill/>
-                    <a:ln>
-                      <a:noFill/>
-                    </a:ln>
                   </pic:spPr>
                 </pic:pic>
               </a:graphicData>
@@ -12917,7 +13141,7 @@
       <w:pPr>
         <w:pStyle w:val="Caption"/>
       </w:pPr>
-      <w:bookmarkStart w:id="21" w:name="_Ref439597175"/>
+      <w:bookmarkStart w:id="50" w:name="_Ref439597175"/>
       <w:r>
         <w:t xml:space="preserve">Figure </w:t>
       </w:r>
@@ -12939,7 +13163,7 @@
       <w:r>
         <w:fldChar w:fldCharType="end"/>
       </w:r>
-      <w:bookmarkEnd w:id="21"/>
+      <w:bookmarkEnd w:id="50"/>
       <w:r>
         <w:rPr>
           <w:rFonts w:hint="eastAsia"/>
@@ -14213,7 +14437,7 @@
           <w:lang w:eastAsia="zh-CN"/>
         </w:rPr>
       </w:pPr>
-      <w:bookmarkStart w:id="22" w:name="_Ref439597314"/>
+      <w:bookmarkStart w:id="51" w:name="_Ref439597314"/>
       <w:r>
         <w:t xml:space="preserve">Figure </w:t>
       </w:r>
@@ -14235,7 +14459,7 @@
       <w:r>
         <w:fldChar w:fldCharType="end"/>
       </w:r>
-      <w:bookmarkEnd w:id="22"/>
+      <w:bookmarkEnd w:id="51"/>
       <w:r>
         <w:rPr>
           <w:rFonts w:hint="eastAsia"/>
@@ -14341,7 +14565,7 @@
           <w:lang w:eastAsia="zh-CN"/>
         </w:rPr>
       </w:pPr>
-      <w:bookmarkStart w:id="23" w:name="_Ref439598590"/>
+      <w:bookmarkStart w:id="52" w:name="_Ref439598590"/>
       <w:r>
         <w:t xml:space="preserve">Figure </w:t>
       </w:r>
@@ -14363,7 +14587,7 @@
       <w:r>
         <w:fldChar w:fldCharType="end"/>
       </w:r>
-      <w:bookmarkEnd w:id="23"/>
+      <w:bookmarkEnd w:id="52"/>
       <w:r>
         <w:rPr>
           <w:rFonts w:hint="eastAsia"/>
@@ -14475,7 +14699,7 @@
           <w:lang w:eastAsia="zh-CN"/>
         </w:rPr>
       </w:pPr>
-      <w:bookmarkStart w:id="24" w:name="_Ref439597636"/>
+      <w:bookmarkStart w:id="53" w:name="_Ref439597636"/>
       <w:r>
         <w:t xml:space="preserve">Figure </w:t>
       </w:r>
@@ -14497,7 +14721,7 @@
       <w:r>
         <w:fldChar w:fldCharType="end"/>
       </w:r>
-      <w:bookmarkEnd w:id="24"/>
+      <w:bookmarkEnd w:id="53"/>
       <w:r>
         <w:rPr>
           <w:rFonts w:hint="eastAsia"/>
@@ -15249,7 +15473,7 @@
       <w:pPr>
         <w:pStyle w:val="Caption"/>
       </w:pPr>
-      <w:bookmarkStart w:id="25" w:name="_Ref439599157"/>
+      <w:bookmarkStart w:id="54" w:name="_Ref439599157"/>
       <w:r>
         <w:t xml:space="preserve">Figure </w:t>
       </w:r>
@@ -15271,7 +15495,7 @@
       <w:r>
         <w:fldChar w:fldCharType="end"/>
       </w:r>
-      <w:bookmarkEnd w:id="25"/>
+      <w:bookmarkEnd w:id="54"/>
       <w:r>
         <w:rPr>
           <w:rFonts w:hint="eastAsia"/>
@@ -15392,7 +15616,7 @@
           <w:lang w:eastAsia="zh-CN"/>
         </w:rPr>
       </w:pPr>
-      <w:bookmarkStart w:id="26" w:name="_Ref439599171"/>
+      <w:bookmarkStart w:id="55" w:name="_Ref439599171"/>
       <w:r>
         <w:t xml:space="preserve">Figure </w:t>
       </w:r>
@@ -15414,7 +15638,7 @@
       <w:r>
         <w:fldChar w:fldCharType="end"/>
       </w:r>
-      <w:bookmarkEnd w:id="26"/>
+      <w:bookmarkEnd w:id="55"/>
       <w:r>
         <w:rPr>
           <w:rFonts w:hint="eastAsia"/>
@@ -16570,7 +16794,7 @@
       <w:pPr>
         <w:pStyle w:val="Caption"/>
       </w:pPr>
-      <w:bookmarkStart w:id="27" w:name="_Ref439434180"/>
+      <w:bookmarkStart w:id="56" w:name="_Ref439434180"/>
       <w:r>
         <w:t xml:space="preserve">Figure </w:t>
       </w:r>
@@ -16592,7 +16816,7 @@
       <w:r>
         <w:fldChar w:fldCharType="end"/>
       </w:r>
-      <w:bookmarkEnd w:id="27"/>
+      <w:bookmarkEnd w:id="56"/>
       <w:r>
         <w:t xml:space="preserve">. An example of building upper layer agent above </w:t>
       </w:r>
@@ -17308,7 +17532,21 @@
           <w:rFonts w:ascii="TimesNewRomanPSMT" w:hAnsi="TimesNewRomanPSMT"/>
           <w:szCs w:val="20"/>
         </w:rPr>
-        <w:t>IEEE Standard Test Interface Language????</w:t>
+        <w:t xml:space="preserve">IEEE Standard Test Interface </w:t>
+      </w:r>
+      <w:r>
+        <w:rPr>
+          <w:rFonts w:ascii="TimesNewRomanPSMT" w:hAnsi="TimesNewRomanPSMT"/>
+          <w:szCs w:val="20"/>
+        </w:rPr>
+        <w:t>Language (STIL) for Digital Test Vector Data, Section 5. STIL orientation and capabilit</w:t>
+      </w:r>
+      <w:r>
+        <w:rPr>
+          <w:rFonts w:ascii="TimesNewRomanPSMT" w:hAnsi="TimesNewRomanPSMT"/>
+          <w:szCs w:val="20"/>
+        </w:rPr>
+        <w:t>ies tutorial (informative), 10.</w:t>
       </w:r>
     </w:p>
     <w:p>
@@ -17561,7 +17799,7 @@
       <w:rPr>
         <w:noProof/>
       </w:rPr>
-      <w:t>3</w:t>
+      <w:t>8</w:t>
     </w:r>
     <w:r>
       <w:fldChar w:fldCharType="end"/>
@@ -19329,6 +19567,14 @@
     <w:abstractNumId w:val="3"/>
   </w:num>
 </w:numbering>
+</file>
+
+<file path=word/people.xml><?xml version="1.0" encoding="utf-8"?>
+<w15:people xmlns:wpc="http://schemas.microsoft.com/office/word/2010/wordprocessingCanvas" xmlns:mo="http://schemas.microsoft.com/office/mac/office/2008/main" xmlns:mc="http://schemas.openxmlformats.org/markup-compatibility/2006" xmlns:mv="urn:schemas-microsoft-com:mac:vml" xmlns:o="urn:schemas-microsoft-com:office:office" xmlns:r="http://schemas.openxmlformats.org/officeDocument/2006/relationships" xmlns:m="http://schemas.openxmlformats.org/officeDocument/2006/math" xmlns:v="urn:schemas-microsoft-com:vml" xmlns:wp14="http://schemas.microsoft.com/office/word/2010/wordprocessingDrawing" xmlns:wp="http://schemas.openxmlformats.org/drawingml/2006/wordprocessingDrawing" xmlns:w10="urn:schemas-microsoft-com:office:word" xmlns:w="http://schemas.openxmlformats.org/wordprocessingml/2006/main" xmlns:w14="http://schemas.microsoft.com/office/word/2010/wordml" xmlns:w15="http://schemas.microsoft.com/office/word/2012/wordml" xmlns:wpg="http://schemas.microsoft.com/office/word/2010/wordprocessingGroup" xmlns:wpi="http://schemas.microsoft.com/office/word/2010/wordprocessingInk" xmlns:wne="http://schemas.microsoft.com/office/word/2006/wordml" xmlns:wps="http://schemas.microsoft.com/office/word/2010/wordprocessingShape" mc:Ignorable="w14 w15 wp14">
+  <w15:person w15:author="Huang Rui">
+    <w15:presenceInfo w15:providerId="Windows Live" w15:userId="2b73110b33584ddc"/>
+  </w15:person>
+</w15:people>
 </file>
 
 <file path=word/styles.xml><?xml version="1.0" encoding="utf-8"?>
@@ -20971,7 +21217,7 @@
 </file>
 
 <file path=customXml/itemProps3.xml><?xml version="1.0" encoding="utf-8"?>
-<ds:datastoreItem xmlns:ds="http://schemas.openxmlformats.org/officeDocument/2006/customXml" ds:itemID="{E87A21AD-A8FC-8840-B901-8DD105868185}">
+<ds:datastoreItem xmlns:ds="http://schemas.openxmlformats.org/officeDocument/2006/customXml" ds:itemID="{7522432A-05B4-DB46-82B0-F5620FF74EAC}">
   <ds:schemaRefs>
     <ds:schemaRef ds:uri="http://schemas.openxmlformats.org/officeDocument/2006/bibliography"/>
   </ds:schemaRefs>

</xml_diff>